<commit_message>
complete monitoring data plots
</commit_message>
<xml_diff>
--- a/Monitoring Report/format.docx
+++ b/Monitoring Report/format.docx
@@ -1,6 +1,6 @@
 
 <file path=word/document.xml><?xml version="1.0" encoding="utf-8"?>
-<w:document xmlns:wpc="http://schemas.microsoft.com/office/word/2010/wordprocessingCanvas" xmlns:cx="http://schemas.microsoft.com/office/drawing/2014/chartex" xmlns:cx1="http://schemas.microsoft.com/office/drawing/2015/9/8/chartex" xmlns:cx2="http://schemas.microsoft.com/office/drawing/2015/10/21/chartex" xmlns:cx3="http://schemas.microsoft.com/office/drawing/2016/5/9/chartex" xmlns:cx4="http://schemas.microsoft.com/office/drawing/2016/5/10/chartex" xmlns:cx5="http://schemas.microsoft.com/office/drawing/2016/5/11/chartex" xmlns:cx6="http://schemas.microsoft.com/office/drawing/2016/5/12/chartex" xmlns:cx7="http://schemas.microsoft.com/office/drawing/2016/5/13/chartex" xmlns:cx8="http://schemas.microsoft.com/office/drawing/2016/5/14/chartex" xmlns:mc="http://schemas.openxmlformats.org/markup-compatibility/2006" xmlns:aink="http://schemas.microsoft.com/office/drawing/2016/ink" xmlns:am3d="http://schemas.microsoft.com/office/drawing/2017/model3d" xmlns:o="urn:schemas-microsoft-com:office:office" xmlns:oel="http://schemas.microsoft.com/office/2019/extlst" xmlns:r="http://schemas.openxmlformats.org/officeDocument/2006/relationships" xmlns:m="http://schemas.openxmlformats.org/officeDocument/2006/math" xmlns:v="urn:schemas-microsoft-com:vml" xmlns:wp14="http://schemas.microsoft.com/office/word/2010/wordprocessingDrawing" xmlns:wp="http://schemas.openxmlformats.org/drawingml/2006/wordprocessingDrawing" xmlns:w10="urn:schemas-microsoft-com:office:word" xmlns:w="http://schemas.openxmlformats.org/wordprocessingml/2006/main" xmlns:w14="http://schemas.microsoft.com/office/word/2010/wordml" xmlns:w15="http://schemas.microsoft.com/office/word/2012/wordml" xmlns:w16cex="http://schemas.microsoft.com/office/word/2018/wordml/cex" xmlns:w16cid="http://schemas.microsoft.com/office/word/2016/wordml/cid" xmlns:w16="http://schemas.microsoft.com/office/word/2018/wordml" xmlns:w16sdtdh="http://schemas.microsoft.com/office/word/2020/wordml/sdtdatahash" xmlns:w16se="http://schemas.microsoft.com/office/word/2015/wordml/symex" xmlns:wpg="http://schemas.microsoft.com/office/word/2010/wordprocessingGroup" xmlns:wpi="http://schemas.microsoft.com/office/word/2010/wordprocessingInk" xmlns:wne="http://schemas.microsoft.com/office/word/2006/wordml" xmlns:wps="http://schemas.microsoft.com/office/word/2010/wordprocessingShape" mc:Ignorable="w14 w15 w16se w16cid w16 w16cex w16sdtdh wp14">
+<w:document xmlns:wpc="http://schemas.microsoft.com/office/word/2010/wordprocessingCanvas" xmlns:cx="http://schemas.microsoft.com/office/drawing/2014/chartex" xmlns:cx1="http://schemas.microsoft.com/office/drawing/2015/9/8/chartex" xmlns:cx2="http://schemas.microsoft.com/office/drawing/2015/10/21/chartex" xmlns:cx3="http://schemas.microsoft.com/office/drawing/2016/5/9/chartex" xmlns:cx4="http://schemas.microsoft.com/office/drawing/2016/5/10/chartex" xmlns:cx5="http://schemas.microsoft.com/office/drawing/2016/5/11/chartex" xmlns:cx6="http://schemas.microsoft.com/office/drawing/2016/5/12/chartex" xmlns:cx7="http://schemas.microsoft.com/office/drawing/2016/5/13/chartex" xmlns:cx8="http://schemas.microsoft.com/office/drawing/2016/5/14/chartex" xmlns:mc="http://schemas.openxmlformats.org/markup-compatibility/2006" xmlns:aink="http://schemas.microsoft.com/office/drawing/2016/ink" xmlns:am3d="http://schemas.microsoft.com/office/drawing/2017/model3d" xmlns:o="urn:schemas-microsoft-com:office:office" xmlns:oel="http://schemas.microsoft.com/office/2019/extlst" xmlns:r="http://schemas.openxmlformats.org/officeDocument/2006/relationships" xmlns:m="http://schemas.openxmlformats.org/officeDocument/2006/math" xmlns:v="urn:schemas-microsoft-com:vml" xmlns:wp14="http://schemas.microsoft.com/office/word/2010/wordprocessingDrawing" xmlns:wp="http://schemas.openxmlformats.org/drawingml/2006/wordprocessingDrawing" xmlns:w10="urn:schemas-microsoft-com:office:word" xmlns:w="http://schemas.openxmlformats.org/wordprocessingml/2006/main" xmlns:w14="http://schemas.microsoft.com/office/word/2010/wordml" xmlns:w15="http://schemas.microsoft.com/office/word/2012/wordml" xmlns:w16cex="http://schemas.microsoft.com/office/word/2018/wordml/cex" xmlns:w16cid="http://schemas.microsoft.com/office/word/2016/wordml/cid" xmlns:w16="http://schemas.microsoft.com/office/word/2018/wordml" xmlns:w16du="http://schemas.microsoft.com/office/word/2023/wordml/word16du" xmlns:w16sdtdh="http://schemas.microsoft.com/office/word/2020/wordml/sdtdatahash" xmlns:w16sdtfl="http://schemas.microsoft.com/office/word/2024/wordml/sdtformatlock" xmlns:w16se="http://schemas.microsoft.com/office/word/2015/wordml/symex" xmlns:wpg="http://schemas.microsoft.com/office/word/2010/wordprocessingGroup" xmlns:wpi="http://schemas.microsoft.com/office/word/2010/wordprocessingInk" xmlns:wne="http://schemas.microsoft.com/office/word/2006/wordml" xmlns:wps="http://schemas.microsoft.com/office/word/2010/wordprocessingShape" mc:Ignorable="w14 w15 w16se w16cid w16 w16cex w16sdtdh w16sdtfl w16du wp14">
   <w:body>
     <w:p>
       <w:pPr>
@@ -121,7 +121,7 @@
       <w:pPr>
         <w:sectPr>
           <w:footerReference w:type="default" r:id="rId8"/>
-          <w:pgSz w:w="12240" w:h="15840"/>
+          <w:pgSz w:w="12240" w:h="15840" w:code="1"/>
           <w:pgMar w:top="1440" w:right="1440" w:bottom="1440" w:left="1440" w:header="720" w:footer="720" w:gutter="0"/>
           <w:cols w:space="720"/>
           <w:docGrid w:linePitch="326"/>
@@ -7998,7 +7998,23 @@
           <w:b/>
           <w:bCs/>
         </w:rPr>
-        <w:t>Error! Hyperlink reference not valid.</w:t>
+        <w:t xml:space="preserve">Error! Hyperlink reference </w:t>
+      </w:r>
+      <w:proofErr w:type="gramStart"/>
+      <w:r>
+        <w:rPr>
+          <w:b/>
+          <w:bCs/>
+        </w:rPr>
+        <w:t>not</w:t>
+      </w:r>
+      <w:proofErr w:type="gramEnd"/>
+      <w:r>
+        <w:rPr>
+          <w:b/>
+          <w:bCs/>
+        </w:rPr>
+        <w:t xml:space="preserve"> valid.</w:t>
       </w:r>
       <w:r>
         <w:rPr>
@@ -8025,7 +8041,7 @@
 </file>
 
 <file path=word/endnotes.xml><?xml version="1.0" encoding="utf-8"?>
-<w:endnotes xmlns:wpc="http://schemas.microsoft.com/office/word/2010/wordprocessingCanvas" xmlns:cx="http://schemas.microsoft.com/office/drawing/2014/chartex" xmlns:cx1="http://schemas.microsoft.com/office/drawing/2015/9/8/chartex" xmlns:cx2="http://schemas.microsoft.com/office/drawing/2015/10/21/chartex" xmlns:cx3="http://schemas.microsoft.com/office/drawing/2016/5/9/chartex" xmlns:cx4="http://schemas.microsoft.com/office/drawing/2016/5/10/chartex" xmlns:cx5="http://schemas.microsoft.com/office/drawing/2016/5/11/chartex" xmlns:cx6="http://schemas.microsoft.com/office/drawing/2016/5/12/chartex" xmlns:cx7="http://schemas.microsoft.com/office/drawing/2016/5/13/chartex" xmlns:cx8="http://schemas.microsoft.com/office/drawing/2016/5/14/chartex" xmlns:mc="http://schemas.openxmlformats.org/markup-compatibility/2006" xmlns:aink="http://schemas.microsoft.com/office/drawing/2016/ink" xmlns:am3d="http://schemas.microsoft.com/office/drawing/2017/model3d" xmlns:o="urn:schemas-microsoft-com:office:office" xmlns:oel="http://schemas.microsoft.com/office/2019/extlst" xmlns:r="http://schemas.openxmlformats.org/officeDocument/2006/relationships" xmlns:m="http://schemas.openxmlformats.org/officeDocument/2006/math" xmlns:v="urn:schemas-microsoft-com:vml" xmlns:wp14="http://schemas.microsoft.com/office/word/2010/wordprocessingDrawing" xmlns:wp="http://schemas.openxmlformats.org/drawingml/2006/wordprocessingDrawing" xmlns:w10="urn:schemas-microsoft-com:office:word" xmlns:w="http://schemas.openxmlformats.org/wordprocessingml/2006/main" xmlns:w14="http://schemas.microsoft.com/office/word/2010/wordml" xmlns:w15="http://schemas.microsoft.com/office/word/2012/wordml" xmlns:w16cex="http://schemas.microsoft.com/office/word/2018/wordml/cex" xmlns:w16cid="http://schemas.microsoft.com/office/word/2016/wordml/cid" xmlns:w16="http://schemas.microsoft.com/office/word/2018/wordml" xmlns:w16sdtdh="http://schemas.microsoft.com/office/word/2020/wordml/sdtdatahash" xmlns:w16se="http://schemas.microsoft.com/office/word/2015/wordml/symex" xmlns:wpg="http://schemas.microsoft.com/office/word/2010/wordprocessingGroup" xmlns:wpi="http://schemas.microsoft.com/office/word/2010/wordprocessingInk" xmlns:wne="http://schemas.microsoft.com/office/word/2006/wordml" xmlns:wps="http://schemas.microsoft.com/office/word/2010/wordprocessingShape" mc:Ignorable="w14 w15 w16se w16cid w16 w16cex w16sdtdh wp14">
+<w:endnotes xmlns:wpc="http://schemas.microsoft.com/office/word/2010/wordprocessingCanvas" xmlns:cx="http://schemas.microsoft.com/office/drawing/2014/chartex" xmlns:cx1="http://schemas.microsoft.com/office/drawing/2015/9/8/chartex" xmlns:cx2="http://schemas.microsoft.com/office/drawing/2015/10/21/chartex" xmlns:cx3="http://schemas.microsoft.com/office/drawing/2016/5/9/chartex" xmlns:cx4="http://schemas.microsoft.com/office/drawing/2016/5/10/chartex" xmlns:cx5="http://schemas.microsoft.com/office/drawing/2016/5/11/chartex" xmlns:cx6="http://schemas.microsoft.com/office/drawing/2016/5/12/chartex" xmlns:cx7="http://schemas.microsoft.com/office/drawing/2016/5/13/chartex" xmlns:cx8="http://schemas.microsoft.com/office/drawing/2016/5/14/chartex" xmlns:mc="http://schemas.openxmlformats.org/markup-compatibility/2006" xmlns:aink="http://schemas.microsoft.com/office/drawing/2016/ink" xmlns:am3d="http://schemas.microsoft.com/office/drawing/2017/model3d" xmlns:o="urn:schemas-microsoft-com:office:office" xmlns:oel="http://schemas.microsoft.com/office/2019/extlst" xmlns:r="http://schemas.openxmlformats.org/officeDocument/2006/relationships" xmlns:m="http://schemas.openxmlformats.org/officeDocument/2006/math" xmlns:v="urn:schemas-microsoft-com:vml" xmlns:wp14="http://schemas.microsoft.com/office/word/2010/wordprocessingDrawing" xmlns:wp="http://schemas.openxmlformats.org/drawingml/2006/wordprocessingDrawing" xmlns:w10="urn:schemas-microsoft-com:office:word" xmlns:w="http://schemas.openxmlformats.org/wordprocessingml/2006/main" xmlns:w14="http://schemas.microsoft.com/office/word/2010/wordml" xmlns:w15="http://schemas.microsoft.com/office/word/2012/wordml" xmlns:w16cex="http://schemas.microsoft.com/office/word/2018/wordml/cex" xmlns:w16cid="http://schemas.microsoft.com/office/word/2016/wordml/cid" xmlns:w16="http://schemas.microsoft.com/office/word/2018/wordml" xmlns:w16du="http://schemas.microsoft.com/office/word/2023/wordml/word16du" xmlns:w16sdtdh="http://schemas.microsoft.com/office/word/2020/wordml/sdtdatahash" xmlns:w16sdtfl="http://schemas.microsoft.com/office/word/2024/wordml/sdtformatlock" xmlns:w16se="http://schemas.microsoft.com/office/word/2015/wordml/symex" xmlns:wpg="http://schemas.microsoft.com/office/word/2010/wordprocessingGroup" xmlns:wpi="http://schemas.microsoft.com/office/word/2010/wordprocessingInk" xmlns:wne="http://schemas.microsoft.com/office/word/2006/wordml" xmlns:wps="http://schemas.microsoft.com/office/word/2010/wordprocessingShape" mc:Ignorable="w14 w15 w16se w16cid w16 w16cex w16sdtdh w16sdtfl w16du wp14">
   <w:endnote w:type="separator" w:id="-1">
     <w:p>
       <w:pPr>
@@ -8050,7 +8066,7 @@
 </file>
 
 <file path=word/footer1.xml><?xml version="1.0" encoding="utf-8"?>
-<w:ftr xmlns:wpc="http://schemas.microsoft.com/office/word/2010/wordprocessingCanvas" xmlns:cx="http://schemas.microsoft.com/office/drawing/2014/chartex" xmlns:cx1="http://schemas.microsoft.com/office/drawing/2015/9/8/chartex" xmlns:cx2="http://schemas.microsoft.com/office/drawing/2015/10/21/chartex" xmlns:cx3="http://schemas.microsoft.com/office/drawing/2016/5/9/chartex" xmlns:cx4="http://schemas.microsoft.com/office/drawing/2016/5/10/chartex" xmlns:cx5="http://schemas.microsoft.com/office/drawing/2016/5/11/chartex" xmlns:cx6="http://schemas.microsoft.com/office/drawing/2016/5/12/chartex" xmlns:cx7="http://schemas.microsoft.com/office/drawing/2016/5/13/chartex" xmlns:cx8="http://schemas.microsoft.com/office/drawing/2016/5/14/chartex" xmlns:mc="http://schemas.openxmlformats.org/markup-compatibility/2006" xmlns:aink="http://schemas.microsoft.com/office/drawing/2016/ink" xmlns:am3d="http://schemas.microsoft.com/office/drawing/2017/model3d" xmlns:o="urn:schemas-microsoft-com:office:office" xmlns:oel="http://schemas.microsoft.com/office/2019/extlst" xmlns:r="http://schemas.openxmlformats.org/officeDocument/2006/relationships" xmlns:m="http://schemas.openxmlformats.org/officeDocument/2006/math" xmlns:v="urn:schemas-microsoft-com:vml" xmlns:wp14="http://schemas.microsoft.com/office/word/2010/wordprocessingDrawing" xmlns:wp="http://schemas.openxmlformats.org/drawingml/2006/wordprocessingDrawing" xmlns:w10="urn:schemas-microsoft-com:office:word" xmlns:w="http://schemas.openxmlformats.org/wordprocessingml/2006/main" xmlns:w14="http://schemas.microsoft.com/office/word/2010/wordml" xmlns:w15="http://schemas.microsoft.com/office/word/2012/wordml" xmlns:w16cex="http://schemas.microsoft.com/office/word/2018/wordml/cex" xmlns:w16cid="http://schemas.microsoft.com/office/word/2016/wordml/cid" xmlns:w16="http://schemas.microsoft.com/office/word/2018/wordml" xmlns:w16sdtdh="http://schemas.microsoft.com/office/word/2020/wordml/sdtdatahash" xmlns:w16se="http://schemas.microsoft.com/office/word/2015/wordml/symex" xmlns:wpg="http://schemas.microsoft.com/office/word/2010/wordprocessingGroup" xmlns:wpi="http://schemas.microsoft.com/office/word/2010/wordprocessingInk" xmlns:wne="http://schemas.microsoft.com/office/word/2006/wordml" xmlns:wps="http://schemas.microsoft.com/office/word/2010/wordprocessingShape" mc:Ignorable="w14 w15 w16se w16cid w16 w16cex w16sdtdh wp14">
+<w:ftr xmlns:wpc="http://schemas.microsoft.com/office/word/2010/wordprocessingCanvas" xmlns:cx="http://schemas.microsoft.com/office/drawing/2014/chartex" xmlns:cx1="http://schemas.microsoft.com/office/drawing/2015/9/8/chartex" xmlns:cx2="http://schemas.microsoft.com/office/drawing/2015/10/21/chartex" xmlns:cx3="http://schemas.microsoft.com/office/drawing/2016/5/9/chartex" xmlns:cx4="http://schemas.microsoft.com/office/drawing/2016/5/10/chartex" xmlns:cx5="http://schemas.microsoft.com/office/drawing/2016/5/11/chartex" xmlns:cx6="http://schemas.microsoft.com/office/drawing/2016/5/12/chartex" xmlns:cx7="http://schemas.microsoft.com/office/drawing/2016/5/13/chartex" xmlns:cx8="http://schemas.microsoft.com/office/drawing/2016/5/14/chartex" xmlns:mc="http://schemas.openxmlformats.org/markup-compatibility/2006" xmlns:aink="http://schemas.microsoft.com/office/drawing/2016/ink" xmlns:am3d="http://schemas.microsoft.com/office/drawing/2017/model3d" xmlns:o="urn:schemas-microsoft-com:office:office" xmlns:oel="http://schemas.microsoft.com/office/2019/extlst" xmlns:r="http://schemas.openxmlformats.org/officeDocument/2006/relationships" xmlns:m="http://schemas.openxmlformats.org/officeDocument/2006/math" xmlns:v="urn:schemas-microsoft-com:vml" xmlns:wp14="http://schemas.microsoft.com/office/word/2010/wordprocessingDrawing" xmlns:wp="http://schemas.openxmlformats.org/drawingml/2006/wordprocessingDrawing" xmlns:w10="urn:schemas-microsoft-com:office:word" xmlns:w="http://schemas.openxmlformats.org/wordprocessingml/2006/main" xmlns:w14="http://schemas.microsoft.com/office/word/2010/wordml" xmlns:w15="http://schemas.microsoft.com/office/word/2012/wordml" xmlns:w16cex="http://schemas.microsoft.com/office/word/2018/wordml/cex" xmlns:w16cid="http://schemas.microsoft.com/office/word/2016/wordml/cid" xmlns:w16="http://schemas.microsoft.com/office/word/2018/wordml" xmlns:w16du="http://schemas.microsoft.com/office/word/2023/wordml/word16du" xmlns:w16sdtdh="http://schemas.microsoft.com/office/word/2020/wordml/sdtdatahash" xmlns:w16sdtfl="http://schemas.microsoft.com/office/word/2024/wordml/sdtformatlock" xmlns:w16se="http://schemas.microsoft.com/office/word/2015/wordml/symex" xmlns:wpg="http://schemas.microsoft.com/office/word/2010/wordprocessingGroup" xmlns:wpi="http://schemas.microsoft.com/office/word/2010/wordprocessingInk" xmlns:wne="http://schemas.microsoft.com/office/word/2006/wordml" xmlns:wps="http://schemas.microsoft.com/office/word/2010/wordprocessingShape" mc:Ignorable="w14 w15 w16se w16cid w16 w16cex w16sdtdh w16sdtfl w16du wp14">
   <w:sdt>
     <w:sdtPr>
       <w:id w:val="417142197"/>
@@ -8103,7 +8119,7 @@
 </file>
 
 <file path=word/footer2.xml><?xml version="1.0" encoding="utf-8"?>
-<w:ftr xmlns:wpc="http://schemas.microsoft.com/office/word/2010/wordprocessingCanvas" xmlns:cx="http://schemas.microsoft.com/office/drawing/2014/chartex" xmlns:cx1="http://schemas.microsoft.com/office/drawing/2015/9/8/chartex" xmlns:cx2="http://schemas.microsoft.com/office/drawing/2015/10/21/chartex" xmlns:cx3="http://schemas.microsoft.com/office/drawing/2016/5/9/chartex" xmlns:cx4="http://schemas.microsoft.com/office/drawing/2016/5/10/chartex" xmlns:cx5="http://schemas.microsoft.com/office/drawing/2016/5/11/chartex" xmlns:cx6="http://schemas.microsoft.com/office/drawing/2016/5/12/chartex" xmlns:cx7="http://schemas.microsoft.com/office/drawing/2016/5/13/chartex" xmlns:cx8="http://schemas.microsoft.com/office/drawing/2016/5/14/chartex" xmlns:mc="http://schemas.openxmlformats.org/markup-compatibility/2006" xmlns:aink="http://schemas.microsoft.com/office/drawing/2016/ink" xmlns:am3d="http://schemas.microsoft.com/office/drawing/2017/model3d" xmlns:o="urn:schemas-microsoft-com:office:office" xmlns:oel="http://schemas.microsoft.com/office/2019/extlst" xmlns:r="http://schemas.openxmlformats.org/officeDocument/2006/relationships" xmlns:m="http://schemas.openxmlformats.org/officeDocument/2006/math" xmlns:v="urn:schemas-microsoft-com:vml" xmlns:wp14="http://schemas.microsoft.com/office/word/2010/wordprocessingDrawing" xmlns:wp="http://schemas.openxmlformats.org/drawingml/2006/wordprocessingDrawing" xmlns:w10="urn:schemas-microsoft-com:office:word" xmlns:w="http://schemas.openxmlformats.org/wordprocessingml/2006/main" xmlns:w14="http://schemas.microsoft.com/office/word/2010/wordml" xmlns:w15="http://schemas.microsoft.com/office/word/2012/wordml" xmlns:w16cex="http://schemas.microsoft.com/office/word/2018/wordml/cex" xmlns:w16cid="http://schemas.microsoft.com/office/word/2016/wordml/cid" xmlns:w16="http://schemas.microsoft.com/office/word/2018/wordml" xmlns:w16sdtdh="http://schemas.microsoft.com/office/word/2020/wordml/sdtdatahash" xmlns:w16se="http://schemas.microsoft.com/office/word/2015/wordml/symex" xmlns:wpg="http://schemas.microsoft.com/office/word/2010/wordprocessingGroup" xmlns:wpi="http://schemas.microsoft.com/office/word/2010/wordprocessingInk" xmlns:wne="http://schemas.microsoft.com/office/word/2006/wordml" xmlns:wps="http://schemas.microsoft.com/office/word/2010/wordprocessingShape" mc:Ignorable="w14 w15 w16se w16cid w16 w16cex w16sdtdh wp14">
+<w:ftr xmlns:wpc="http://schemas.microsoft.com/office/word/2010/wordprocessingCanvas" xmlns:cx="http://schemas.microsoft.com/office/drawing/2014/chartex" xmlns:cx1="http://schemas.microsoft.com/office/drawing/2015/9/8/chartex" xmlns:cx2="http://schemas.microsoft.com/office/drawing/2015/10/21/chartex" xmlns:cx3="http://schemas.microsoft.com/office/drawing/2016/5/9/chartex" xmlns:cx4="http://schemas.microsoft.com/office/drawing/2016/5/10/chartex" xmlns:cx5="http://schemas.microsoft.com/office/drawing/2016/5/11/chartex" xmlns:cx6="http://schemas.microsoft.com/office/drawing/2016/5/12/chartex" xmlns:cx7="http://schemas.microsoft.com/office/drawing/2016/5/13/chartex" xmlns:cx8="http://schemas.microsoft.com/office/drawing/2016/5/14/chartex" xmlns:mc="http://schemas.openxmlformats.org/markup-compatibility/2006" xmlns:aink="http://schemas.microsoft.com/office/drawing/2016/ink" xmlns:am3d="http://schemas.microsoft.com/office/drawing/2017/model3d" xmlns:o="urn:schemas-microsoft-com:office:office" xmlns:oel="http://schemas.microsoft.com/office/2019/extlst" xmlns:r="http://schemas.openxmlformats.org/officeDocument/2006/relationships" xmlns:m="http://schemas.openxmlformats.org/officeDocument/2006/math" xmlns:v="urn:schemas-microsoft-com:vml" xmlns:wp14="http://schemas.microsoft.com/office/word/2010/wordprocessingDrawing" xmlns:wp="http://schemas.openxmlformats.org/drawingml/2006/wordprocessingDrawing" xmlns:w10="urn:schemas-microsoft-com:office:word" xmlns:w="http://schemas.openxmlformats.org/wordprocessingml/2006/main" xmlns:w14="http://schemas.microsoft.com/office/word/2010/wordml" xmlns:w15="http://schemas.microsoft.com/office/word/2012/wordml" xmlns:w16cex="http://schemas.microsoft.com/office/word/2018/wordml/cex" xmlns:w16cid="http://schemas.microsoft.com/office/word/2016/wordml/cid" xmlns:w16="http://schemas.microsoft.com/office/word/2018/wordml" xmlns:w16du="http://schemas.microsoft.com/office/word/2023/wordml/word16du" xmlns:w16sdtdh="http://schemas.microsoft.com/office/word/2020/wordml/sdtdatahash" xmlns:w16sdtfl="http://schemas.microsoft.com/office/word/2024/wordml/sdtformatlock" xmlns:w16se="http://schemas.microsoft.com/office/word/2015/wordml/symex" xmlns:wpg="http://schemas.microsoft.com/office/word/2010/wordprocessingGroup" xmlns:wpi="http://schemas.microsoft.com/office/word/2010/wordprocessingInk" xmlns:wne="http://schemas.microsoft.com/office/word/2006/wordml" xmlns:wps="http://schemas.microsoft.com/office/word/2010/wordprocessingShape" mc:Ignorable="w14 w15 w16se w16cid w16 w16cex w16sdtdh w16sdtfl w16du wp14">
   <w:sdt>
     <w:sdtPr>
       <w:id w:val="1121728801"/>
@@ -8156,7 +8172,7 @@
 </file>
 
 <file path=word/footer3.xml><?xml version="1.0" encoding="utf-8"?>
-<w:ftr xmlns:wpc="http://schemas.microsoft.com/office/word/2010/wordprocessingCanvas" xmlns:cx="http://schemas.microsoft.com/office/drawing/2014/chartex" xmlns:cx1="http://schemas.microsoft.com/office/drawing/2015/9/8/chartex" xmlns:cx2="http://schemas.microsoft.com/office/drawing/2015/10/21/chartex" xmlns:cx3="http://schemas.microsoft.com/office/drawing/2016/5/9/chartex" xmlns:cx4="http://schemas.microsoft.com/office/drawing/2016/5/10/chartex" xmlns:cx5="http://schemas.microsoft.com/office/drawing/2016/5/11/chartex" xmlns:cx6="http://schemas.microsoft.com/office/drawing/2016/5/12/chartex" xmlns:cx7="http://schemas.microsoft.com/office/drawing/2016/5/13/chartex" xmlns:cx8="http://schemas.microsoft.com/office/drawing/2016/5/14/chartex" xmlns:mc="http://schemas.openxmlformats.org/markup-compatibility/2006" xmlns:aink="http://schemas.microsoft.com/office/drawing/2016/ink" xmlns:am3d="http://schemas.microsoft.com/office/drawing/2017/model3d" xmlns:o="urn:schemas-microsoft-com:office:office" xmlns:oel="http://schemas.microsoft.com/office/2019/extlst" xmlns:r="http://schemas.openxmlformats.org/officeDocument/2006/relationships" xmlns:m="http://schemas.openxmlformats.org/officeDocument/2006/math" xmlns:v="urn:schemas-microsoft-com:vml" xmlns:wp14="http://schemas.microsoft.com/office/word/2010/wordprocessingDrawing" xmlns:wp="http://schemas.openxmlformats.org/drawingml/2006/wordprocessingDrawing" xmlns:w10="urn:schemas-microsoft-com:office:word" xmlns:w="http://schemas.openxmlformats.org/wordprocessingml/2006/main" xmlns:w14="http://schemas.microsoft.com/office/word/2010/wordml" xmlns:w15="http://schemas.microsoft.com/office/word/2012/wordml" xmlns:w16cex="http://schemas.microsoft.com/office/word/2018/wordml/cex" xmlns:w16cid="http://schemas.microsoft.com/office/word/2016/wordml/cid" xmlns:w16="http://schemas.microsoft.com/office/word/2018/wordml" xmlns:w16sdtdh="http://schemas.microsoft.com/office/word/2020/wordml/sdtdatahash" xmlns:w16se="http://schemas.microsoft.com/office/word/2015/wordml/symex" xmlns:wpg="http://schemas.microsoft.com/office/word/2010/wordprocessingGroup" xmlns:wpi="http://schemas.microsoft.com/office/word/2010/wordprocessingInk" xmlns:wne="http://schemas.microsoft.com/office/word/2006/wordml" xmlns:wps="http://schemas.microsoft.com/office/word/2010/wordprocessingShape" mc:Ignorable="w14 w15 w16se w16cid w16 w16cex w16sdtdh wp14">
+<w:ftr xmlns:wpc="http://schemas.microsoft.com/office/word/2010/wordprocessingCanvas" xmlns:cx="http://schemas.microsoft.com/office/drawing/2014/chartex" xmlns:cx1="http://schemas.microsoft.com/office/drawing/2015/9/8/chartex" xmlns:cx2="http://schemas.microsoft.com/office/drawing/2015/10/21/chartex" xmlns:cx3="http://schemas.microsoft.com/office/drawing/2016/5/9/chartex" xmlns:cx4="http://schemas.microsoft.com/office/drawing/2016/5/10/chartex" xmlns:cx5="http://schemas.microsoft.com/office/drawing/2016/5/11/chartex" xmlns:cx6="http://schemas.microsoft.com/office/drawing/2016/5/12/chartex" xmlns:cx7="http://schemas.microsoft.com/office/drawing/2016/5/13/chartex" xmlns:cx8="http://schemas.microsoft.com/office/drawing/2016/5/14/chartex" xmlns:mc="http://schemas.openxmlformats.org/markup-compatibility/2006" xmlns:aink="http://schemas.microsoft.com/office/drawing/2016/ink" xmlns:am3d="http://schemas.microsoft.com/office/drawing/2017/model3d" xmlns:o="urn:schemas-microsoft-com:office:office" xmlns:oel="http://schemas.microsoft.com/office/2019/extlst" xmlns:r="http://schemas.openxmlformats.org/officeDocument/2006/relationships" xmlns:m="http://schemas.openxmlformats.org/officeDocument/2006/math" xmlns:v="urn:schemas-microsoft-com:vml" xmlns:wp14="http://schemas.microsoft.com/office/word/2010/wordprocessingDrawing" xmlns:wp="http://schemas.openxmlformats.org/drawingml/2006/wordprocessingDrawing" xmlns:w10="urn:schemas-microsoft-com:office:word" xmlns:w="http://schemas.openxmlformats.org/wordprocessingml/2006/main" xmlns:w14="http://schemas.microsoft.com/office/word/2010/wordml" xmlns:w15="http://schemas.microsoft.com/office/word/2012/wordml" xmlns:w16cex="http://schemas.microsoft.com/office/word/2018/wordml/cex" xmlns:w16cid="http://schemas.microsoft.com/office/word/2016/wordml/cid" xmlns:w16="http://schemas.microsoft.com/office/word/2018/wordml" xmlns:w16du="http://schemas.microsoft.com/office/word/2023/wordml/word16du" xmlns:w16sdtdh="http://schemas.microsoft.com/office/word/2020/wordml/sdtdatahash" xmlns:w16sdtfl="http://schemas.microsoft.com/office/word/2024/wordml/sdtformatlock" xmlns:w16se="http://schemas.microsoft.com/office/word/2015/wordml/symex" xmlns:wpg="http://schemas.microsoft.com/office/word/2010/wordprocessingGroup" xmlns:wpi="http://schemas.microsoft.com/office/word/2010/wordprocessingInk" xmlns:wne="http://schemas.microsoft.com/office/word/2006/wordml" xmlns:wps="http://schemas.microsoft.com/office/word/2010/wordprocessingShape" mc:Ignorable="w14 w15 w16se w16cid w16 w16cex w16sdtdh w16sdtfl w16du wp14">
   <w:sdt>
     <w:sdtPr>
       <w:id w:val="-1995941847"/>
@@ -8209,7 +8225,7 @@
 </file>
 
 <file path=word/footer4.xml><?xml version="1.0" encoding="utf-8"?>
-<w:ftr xmlns:wpc="http://schemas.microsoft.com/office/word/2010/wordprocessingCanvas" xmlns:cx="http://schemas.microsoft.com/office/drawing/2014/chartex" xmlns:cx1="http://schemas.microsoft.com/office/drawing/2015/9/8/chartex" xmlns:cx2="http://schemas.microsoft.com/office/drawing/2015/10/21/chartex" xmlns:cx3="http://schemas.microsoft.com/office/drawing/2016/5/9/chartex" xmlns:cx4="http://schemas.microsoft.com/office/drawing/2016/5/10/chartex" xmlns:cx5="http://schemas.microsoft.com/office/drawing/2016/5/11/chartex" xmlns:cx6="http://schemas.microsoft.com/office/drawing/2016/5/12/chartex" xmlns:cx7="http://schemas.microsoft.com/office/drawing/2016/5/13/chartex" xmlns:cx8="http://schemas.microsoft.com/office/drawing/2016/5/14/chartex" xmlns:mc="http://schemas.openxmlformats.org/markup-compatibility/2006" xmlns:aink="http://schemas.microsoft.com/office/drawing/2016/ink" xmlns:am3d="http://schemas.microsoft.com/office/drawing/2017/model3d" xmlns:o="urn:schemas-microsoft-com:office:office" xmlns:oel="http://schemas.microsoft.com/office/2019/extlst" xmlns:r="http://schemas.openxmlformats.org/officeDocument/2006/relationships" xmlns:m="http://schemas.openxmlformats.org/officeDocument/2006/math" xmlns:v="urn:schemas-microsoft-com:vml" xmlns:wp14="http://schemas.microsoft.com/office/word/2010/wordprocessingDrawing" xmlns:wp="http://schemas.openxmlformats.org/drawingml/2006/wordprocessingDrawing" xmlns:w10="urn:schemas-microsoft-com:office:word" xmlns:w="http://schemas.openxmlformats.org/wordprocessingml/2006/main" xmlns:w14="http://schemas.microsoft.com/office/word/2010/wordml" xmlns:w15="http://schemas.microsoft.com/office/word/2012/wordml" xmlns:w16cex="http://schemas.microsoft.com/office/word/2018/wordml/cex" xmlns:w16cid="http://schemas.microsoft.com/office/word/2016/wordml/cid" xmlns:w16="http://schemas.microsoft.com/office/word/2018/wordml" xmlns:w16sdtdh="http://schemas.microsoft.com/office/word/2020/wordml/sdtdatahash" xmlns:w16se="http://schemas.microsoft.com/office/word/2015/wordml/symex" xmlns:wpg="http://schemas.microsoft.com/office/word/2010/wordprocessingGroup" xmlns:wpi="http://schemas.microsoft.com/office/word/2010/wordprocessingInk" xmlns:wne="http://schemas.microsoft.com/office/word/2006/wordml" xmlns:wps="http://schemas.microsoft.com/office/word/2010/wordprocessingShape" mc:Ignorable="w14 w15 w16se w16cid w16 w16cex w16sdtdh wp14">
+<w:ftr xmlns:wpc="http://schemas.microsoft.com/office/word/2010/wordprocessingCanvas" xmlns:cx="http://schemas.microsoft.com/office/drawing/2014/chartex" xmlns:cx1="http://schemas.microsoft.com/office/drawing/2015/9/8/chartex" xmlns:cx2="http://schemas.microsoft.com/office/drawing/2015/10/21/chartex" xmlns:cx3="http://schemas.microsoft.com/office/drawing/2016/5/9/chartex" xmlns:cx4="http://schemas.microsoft.com/office/drawing/2016/5/10/chartex" xmlns:cx5="http://schemas.microsoft.com/office/drawing/2016/5/11/chartex" xmlns:cx6="http://schemas.microsoft.com/office/drawing/2016/5/12/chartex" xmlns:cx7="http://schemas.microsoft.com/office/drawing/2016/5/13/chartex" xmlns:cx8="http://schemas.microsoft.com/office/drawing/2016/5/14/chartex" xmlns:mc="http://schemas.openxmlformats.org/markup-compatibility/2006" xmlns:aink="http://schemas.microsoft.com/office/drawing/2016/ink" xmlns:am3d="http://schemas.microsoft.com/office/drawing/2017/model3d" xmlns:o="urn:schemas-microsoft-com:office:office" xmlns:oel="http://schemas.microsoft.com/office/2019/extlst" xmlns:r="http://schemas.openxmlformats.org/officeDocument/2006/relationships" xmlns:m="http://schemas.openxmlformats.org/officeDocument/2006/math" xmlns:v="urn:schemas-microsoft-com:vml" xmlns:wp14="http://schemas.microsoft.com/office/word/2010/wordprocessingDrawing" xmlns:wp="http://schemas.openxmlformats.org/drawingml/2006/wordprocessingDrawing" xmlns:w10="urn:schemas-microsoft-com:office:word" xmlns:w="http://schemas.openxmlformats.org/wordprocessingml/2006/main" xmlns:w14="http://schemas.microsoft.com/office/word/2010/wordml" xmlns:w15="http://schemas.microsoft.com/office/word/2012/wordml" xmlns:w16cex="http://schemas.microsoft.com/office/word/2018/wordml/cex" xmlns:w16cid="http://schemas.microsoft.com/office/word/2016/wordml/cid" xmlns:w16="http://schemas.microsoft.com/office/word/2018/wordml" xmlns:w16du="http://schemas.microsoft.com/office/word/2023/wordml/word16du" xmlns:w16sdtdh="http://schemas.microsoft.com/office/word/2020/wordml/sdtdatahash" xmlns:w16sdtfl="http://schemas.microsoft.com/office/word/2024/wordml/sdtformatlock" xmlns:w16se="http://schemas.microsoft.com/office/word/2015/wordml/symex" xmlns:wpg="http://schemas.microsoft.com/office/word/2010/wordprocessingGroup" xmlns:wpi="http://schemas.microsoft.com/office/word/2010/wordprocessingInk" xmlns:wne="http://schemas.microsoft.com/office/word/2006/wordml" xmlns:wps="http://schemas.microsoft.com/office/word/2010/wordprocessingShape" mc:Ignorable="w14 w15 w16se w16cid w16 w16cex w16sdtdh w16sdtfl w16du wp14">
   <w:sdt>
     <w:sdtPr>
       <w:id w:val="-394359120"/>
@@ -8241,7 +8257,7 @@
 </file>
 
 <file path=word/footer5.xml><?xml version="1.0" encoding="utf-8"?>
-<w:ftr xmlns:wpc="http://schemas.microsoft.com/office/word/2010/wordprocessingCanvas" xmlns:cx="http://schemas.microsoft.com/office/drawing/2014/chartex" xmlns:cx1="http://schemas.microsoft.com/office/drawing/2015/9/8/chartex" xmlns:cx2="http://schemas.microsoft.com/office/drawing/2015/10/21/chartex" xmlns:cx3="http://schemas.microsoft.com/office/drawing/2016/5/9/chartex" xmlns:cx4="http://schemas.microsoft.com/office/drawing/2016/5/10/chartex" xmlns:cx5="http://schemas.microsoft.com/office/drawing/2016/5/11/chartex" xmlns:cx6="http://schemas.microsoft.com/office/drawing/2016/5/12/chartex" xmlns:cx7="http://schemas.microsoft.com/office/drawing/2016/5/13/chartex" xmlns:cx8="http://schemas.microsoft.com/office/drawing/2016/5/14/chartex" xmlns:mc="http://schemas.openxmlformats.org/markup-compatibility/2006" xmlns:aink="http://schemas.microsoft.com/office/drawing/2016/ink" xmlns:am3d="http://schemas.microsoft.com/office/drawing/2017/model3d" xmlns:o="urn:schemas-microsoft-com:office:office" xmlns:oel="http://schemas.microsoft.com/office/2019/extlst" xmlns:r="http://schemas.openxmlformats.org/officeDocument/2006/relationships" xmlns:m="http://schemas.openxmlformats.org/officeDocument/2006/math" xmlns:v="urn:schemas-microsoft-com:vml" xmlns:wp14="http://schemas.microsoft.com/office/word/2010/wordprocessingDrawing" xmlns:wp="http://schemas.openxmlformats.org/drawingml/2006/wordprocessingDrawing" xmlns:w10="urn:schemas-microsoft-com:office:word" xmlns:w="http://schemas.openxmlformats.org/wordprocessingml/2006/main" xmlns:w14="http://schemas.microsoft.com/office/word/2010/wordml" xmlns:w15="http://schemas.microsoft.com/office/word/2012/wordml" xmlns:w16cex="http://schemas.microsoft.com/office/word/2018/wordml/cex" xmlns:w16cid="http://schemas.microsoft.com/office/word/2016/wordml/cid" xmlns:w16="http://schemas.microsoft.com/office/word/2018/wordml" xmlns:w16sdtdh="http://schemas.microsoft.com/office/word/2020/wordml/sdtdatahash" xmlns:w16se="http://schemas.microsoft.com/office/word/2015/wordml/symex" xmlns:wpg="http://schemas.microsoft.com/office/word/2010/wordprocessingGroup" xmlns:wpi="http://schemas.microsoft.com/office/word/2010/wordprocessingInk" xmlns:wne="http://schemas.microsoft.com/office/word/2006/wordml" xmlns:wps="http://schemas.microsoft.com/office/word/2010/wordprocessingShape" mc:Ignorable="w14 w15 w16se w16cid w16 w16cex w16sdtdh wp14">
+<w:ftr xmlns:wpc="http://schemas.microsoft.com/office/word/2010/wordprocessingCanvas" xmlns:cx="http://schemas.microsoft.com/office/drawing/2014/chartex" xmlns:cx1="http://schemas.microsoft.com/office/drawing/2015/9/8/chartex" xmlns:cx2="http://schemas.microsoft.com/office/drawing/2015/10/21/chartex" xmlns:cx3="http://schemas.microsoft.com/office/drawing/2016/5/9/chartex" xmlns:cx4="http://schemas.microsoft.com/office/drawing/2016/5/10/chartex" xmlns:cx5="http://schemas.microsoft.com/office/drawing/2016/5/11/chartex" xmlns:cx6="http://schemas.microsoft.com/office/drawing/2016/5/12/chartex" xmlns:cx7="http://schemas.microsoft.com/office/drawing/2016/5/13/chartex" xmlns:cx8="http://schemas.microsoft.com/office/drawing/2016/5/14/chartex" xmlns:mc="http://schemas.openxmlformats.org/markup-compatibility/2006" xmlns:aink="http://schemas.microsoft.com/office/drawing/2016/ink" xmlns:am3d="http://schemas.microsoft.com/office/drawing/2017/model3d" xmlns:o="urn:schemas-microsoft-com:office:office" xmlns:oel="http://schemas.microsoft.com/office/2019/extlst" xmlns:r="http://schemas.openxmlformats.org/officeDocument/2006/relationships" xmlns:m="http://schemas.openxmlformats.org/officeDocument/2006/math" xmlns:v="urn:schemas-microsoft-com:vml" xmlns:wp14="http://schemas.microsoft.com/office/word/2010/wordprocessingDrawing" xmlns:wp="http://schemas.openxmlformats.org/drawingml/2006/wordprocessingDrawing" xmlns:w10="urn:schemas-microsoft-com:office:word" xmlns:w="http://schemas.openxmlformats.org/wordprocessingml/2006/main" xmlns:w14="http://schemas.microsoft.com/office/word/2010/wordml" xmlns:w15="http://schemas.microsoft.com/office/word/2012/wordml" xmlns:w16cex="http://schemas.microsoft.com/office/word/2018/wordml/cex" xmlns:w16cid="http://schemas.microsoft.com/office/word/2016/wordml/cid" xmlns:w16="http://schemas.microsoft.com/office/word/2018/wordml" xmlns:w16du="http://schemas.microsoft.com/office/word/2023/wordml/word16du" xmlns:w16sdtdh="http://schemas.microsoft.com/office/word/2020/wordml/sdtdatahash" xmlns:w16sdtfl="http://schemas.microsoft.com/office/word/2024/wordml/sdtformatlock" xmlns:w16se="http://schemas.microsoft.com/office/word/2015/wordml/symex" xmlns:wpg="http://schemas.microsoft.com/office/word/2010/wordprocessingGroup" xmlns:wpi="http://schemas.microsoft.com/office/word/2010/wordprocessingInk" xmlns:wne="http://schemas.microsoft.com/office/word/2006/wordml" xmlns:wps="http://schemas.microsoft.com/office/word/2010/wordprocessingShape" mc:Ignorable="w14 w15 w16se w16cid w16 w16cex w16sdtdh w16sdtfl w16du wp14">
   <w:sdt>
     <w:sdtPr>
       <w:id w:val="1486440339"/>
@@ -8273,7 +8289,7 @@
 </file>
 
 <file path=word/footer6.xml><?xml version="1.0" encoding="utf-8"?>
-<w:ftr xmlns:wpc="http://schemas.microsoft.com/office/word/2010/wordprocessingCanvas" xmlns:cx="http://schemas.microsoft.com/office/drawing/2014/chartex" xmlns:cx1="http://schemas.microsoft.com/office/drawing/2015/9/8/chartex" xmlns:cx2="http://schemas.microsoft.com/office/drawing/2015/10/21/chartex" xmlns:cx3="http://schemas.microsoft.com/office/drawing/2016/5/9/chartex" xmlns:cx4="http://schemas.microsoft.com/office/drawing/2016/5/10/chartex" xmlns:cx5="http://schemas.microsoft.com/office/drawing/2016/5/11/chartex" xmlns:cx6="http://schemas.microsoft.com/office/drawing/2016/5/12/chartex" xmlns:cx7="http://schemas.microsoft.com/office/drawing/2016/5/13/chartex" xmlns:cx8="http://schemas.microsoft.com/office/drawing/2016/5/14/chartex" xmlns:mc="http://schemas.openxmlformats.org/markup-compatibility/2006" xmlns:aink="http://schemas.microsoft.com/office/drawing/2016/ink" xmlns:am3d="http://schemas.microsoft.com/office/drawing/2017/model3d" xmlns:o="urn:schemas-microsoft-com:office:office" xmlns:oel="http://schemas.microsoft.com/office/2019/extlst" xmlns:r="http://schemas.openxmlformats.org/officeDocument/2006/relationships" xmlns:m="http://schemas.openxmlformats.org/officeDocument/2006/math" xmlns:v="urn:schemas-microsoft-com:vml" xmlns:wp14="http://schemas.microsoft.com/office/word/2010/wordprocessingDrawing" xmlns:wp="http://schemas.openxmlformats.org/drawingml/2006/wordprocessingDrawing" xmlns:w10="urn:schemas-microsoft-com:office:word" xmlns:w="http://schemas.openxmlformats.org/wordprocessingml/2006/main" xmlns:w14="http://schemas.microsoft.com/office/word/2010/wordml" xmlns:w15="http://schemas.microsoft.com/office/word/2012/wordml" xmlns:w16cex="http://schemas.microsoft.com/office/word/2018/wordml/cex" xmlns:w16cid="http://schemas.microsoft.com/office/word/2016/wordml/cid" xmlns:w16="http://schemas.microsoft.com/office/word/2018/wordml" xmlns:w16sdtdh="http://schemas.microsoft.com/office/word/2020/wordml/sdtdatahash" xmlns:w16se="http://schemas.microsoft.com/office/word/2015/wordml/symex" xmlns:wpg="http://schemas.microsoft.com/office/word/2010/wordprocessingGroup" xmlns:wpi="http://schemas.microsoft.com/office/word/2010/wordprocessingInk" xmlns:wne="http://schemas.microsoft.com/office/word/2006/wordml" xmlns:wps="http://schemas.microsoft.com/office/word/2010/wordprocessingShape" mc:Ignorable="w14 w15 w16se w16cid w16 w16cex w16sdtdh wp14">
+<w:ftr xmlns:wpc="http://schemas.microsoft.com/office/word/2010/wordprocessingCanvas" xmlns:cx="http://schemas.microsoft.com/office/drawing/2014/chartex" xmlns:cx1="http://schemas.microsoft.com/office/drawing/2015/9/8/chartex" xmlns:cx2="http://schemas.microsoft.com/office/drawing/2015/10/21/chartex" xmlns:cx3="http://schemas.microsoft.com/office/drawing/2016/5/9/chartex" xmlns:cx4="http://schemas.microsoft.com/office/drawing/2016/5/10/chartex" xmlns:cx5="http://schemas.microsoft.com/office/drawing/2016/5/11/chartex" xmlns:cx6="http://schemas.microsoft.com/office/drawing/2016/5/12/chartex" xmlns:cx7="http://schemas.microsoft.com/office/drawing/2016/5/13/chartex" xmlns:cx8="http://schemas.microsoft.com/office/drawing/2016/5/14/chartex" xmlns:mc="http://schemas.openxmlformats.org/markup-compatibility/2006" xmlns:aink="http://schemas.microsoft.com/office/drawing/2016/ink" xmlns:am3d="http://schemas.microsoft.com/office/drawing/2017/model3d" xmlns:o="urn:schemas-microsoft-com:office:office" xmlns:oel="http://schemas.microsoft.com/office/2019/extlst" xmlns:r="http://schemas.openxmlformats.org/officeDocument/2006/relationships" xmlns:m="http://schemas.openxmlformats.org/officeDocument/2006/math" xmlns:v="urn:schemas-microsoft-com:vml" xmlns:wp14="http://schemas.microsoft.com/office/word/2010/wordprocessingDrawing" xmlns:wp="http://schemas.openxmlformats.org/drawingml/2006/wordprocessingDrawing" xmlns:w10="urn:schemas-microsoft-com:office:word" xmlns:w="http://schemas.openxmlformats.org/wordprocessingml/2006/main" xmlns:w14="http://schemas.microsoft.com/office/word/2010/wordml" xmlns:w15="http://schemas.microsoft.com/office/word/2012/wordml" xmlns:w16cex="http://schemas.microsoft.com/office/word/2018/wordml/cex" xmlns:w16cid="http://schemas.microsoft.com/office/word/2016/wordml/cid" xmlns:w16="http://schemas.microsoft.com/office/word/2018/wordml" xmlns:w16du="http://schemas.microsoft.com/office/word/2023/wordml/word16du" xmlns:w16sdtdh="http://schemas.microsoft.com/office/word/2020/wordml/sdtdatahash" xmlns:w16sdtfl="http://schemas.microsoft.com/office/word/2024/wordml/sdtformatlock" xmlns:w16se="http://schemas.microsoft.com/office/word/2015/wordml/symex" xmlns:wpg="http://schemas.microsoft.com/office/word/2010/wordprocessingGroup" xmlns:wpi="http://schemas.microsoft.com/office/word/2010/wordprocessingInk" xmlns:wne="http://schemas.microsoft.com/office/word/2006/wordml" xmlns:wps="http://schemas.microsoft.com/office/word/2010/wordprocessingShape" mc:Ignorable="w14 w15 w16se w16cid w16 w16cex w16sdtdh w16sdtfl w16du wp14">
   <w:sdt>
     <w:sdtPr>
       <w:id w:val="-573963766"/>
@@ -8326,7 +8342,7 @@
 </file>
 
 <file path=word/footnotes.xml><?xml version="1.0" encoding="utf-8"?>
-<w:footnotes xmlns:wpc="http://schemas.microsoft.com/office/word/2010/wordprocessingCanvas" xmlns:cx="http://schemas.microsoft.com/office/drawing/2014/chartex" xmlns:cx1="http://schemas.microsoft.com/office/drawing/2015/9/8/chartex" xmlns:cx2="http://schemas.microsoft.com/office/drawing/2015/10/21/chartex" xmlns:cx3="http://schemas.microsoft.com/office/drawing/2016/5/9/chartex" xmlns:cx4="http://schemas.microsoft.com/office/drawing/2016/5/10/chartex" xmlns:cx5="http://schemas.microsoft.com/office/drawing/2016/5/11/chartex" xmlns:cx6="http://schemas.microsoft.com/office/drawing/2016/5/12/chartex" xmlns:cx7="http://schemas.microsoft.com/office/drawing/2016/5/13/chartex" xmlns:cx8="http://schemas.microsoft.com/office/drawing/2016/5/14/chartex" xmlns:mc="http://schemas.openxmlformats.org/markup-compatibility/2006" xmlns:aink="http://schemas.microsoft.com/office/drawing/2016/ink" xmlns:am3d="http://schemas.microsoft.com/office/drawing/2017/model3d" xmlns:o="urn:schemas-microsoft-com:office:office" xmlns:oel="http://schemas.microsoft.com/office/2019/extlst" xmlns:r="http://schemas.openxmlformats.org/officeDocument/2006/relationships" xmlns:m="http://schemas.openxmlformats.org/officeDocument/2006/math" xmlns:v="urn:schemas-microsoft-com:vml" xmlns:wp14="http://schemas.microsoft.com/office/word/2010/wordprocessingDrawing" xmlns:wp="http://schemas.openxmlformats.org/drawingml/2006/wordprocessingDrawing" xmlns:w10="urn:schemas-microsoft-com:office:word" xmlns:w="http://schemas.openxmlformats.org/wordprocessingml/2006/main" xmlns:w14="http://schemas.microsoft.com/office/word/2010/wordml" xmlns:w15="http://schemas.microsoft.com/office/word/2012/wordml" xmlns:w16cex="http://schemas.microsoft.com/office/word/2018/wordml/cex" xmlns:w16cid="http://schemas.microsoft.com/office/word/2016/wordml/cid" xmlns:w16="http://schemas.microsoft.com/office/word/2018/wordml" xmlns:w16sdtdh="http://schemas.microsoft.com/office/word/2020/wordml/sdtdatahash" xmlns:w16se="http://schemas.microsoft.com/office/word/2015/wordml/symex" xmlns:wpg="http://schemas.microsoft.com/office/word/2010/wordprocessingGroup" xmlns:wpi="http://schemas.microsoft.com/office/word/2010/wordprocessingInk" xmlns:wne="http://schemas.microsoft.com/office/word/2006/wordml" xmlns:wps="http://schemas.microsoft.com/office/word/2010/wordprocessingShape" mc:Ignorable="w14 w15 w16se w16cid w16 w16cex w16sdtdh wp14">
+<w:footnotes xmlns:wpc="http://schemas.microsoft.com/office/word/2010/wordprocessingCanvas" xmlns:cx="http://schemas.microsoft.com/office/drawing/2014/chartex" xmlns:cx1="http://schemas.microsoft.com/office/drawing/2015/9/8/chartex" xmlns:cx2="http://schemas.microsoft.com/office/drawing/2015/10/21/chartex" xmlns:cx3="http://schemas.microsoft.com/office/drawing/2016/5/9/chartex" xmlns:cx4="http://schemas.microsoft.com/office/drawing/2016/5/10/chartex" xmlns:cx5="http://schemas.microsoft.com/office/drawing/2016/5/11/chartex" xmlns:cx6="http://schemas.microsoft.com/office/drawing/2016/5/12/chartex" xmlns:cx7="http://schemas.microsoft.com/office/drawing/2016/5/13/chartex" xmlns:cx8="http://schemas.microsoft.com/office/drawing/2016/5/14/chartex" xmlns:mc="http://schemas.openxmlformats.org/markup-compatibility/2006" xmlns:aink="http://schemas.microsoft.com/office/drawing/2016/ink" xmlns:am3d="http://schemas.microsoft.com/office/drawing/2017/model3d" xmlns:o="urn:schemas-microsoft-com:office:office" xmlns:oel="http://schemas.microsoft.com/office/2019/extlst" xmlns:r="http://schemas.openxmlformats.org/officeDocument/2006/relationships" xmlns:m="http://schemas.openxmlformats.org/officeDocument/2006/math" xmlns:v="urn:schemas-microsoft-com:vml" xmlns:wp14="http://schemas.microsoft.com/office/word/2010/wordprocessingDrawing" xmlns:wp="http://schemas.openxmlformats.org/drawingml/2006/wordprocessingDrawing" xmlns:w10="urn:schemas-microsoft-com:office:word" xmlns:w="http://schemas.openxmlformats.org/wordprocessingml/2006/main" xmlns:w14="http://schemas.microsoft.com/office/word/2010/wordml" xmlns:w15="http://schemas.microsoft.com/office/word/2012/wordml" xmlns:w16cex="http://schemas.microsoft.com/office/word/2018/wordml/cex" xmlns:w16cid="http://schemas.microsoft.com/office/word/2016/wordml/cid" xmlns:w16="http://schemas.microsoft.com/office/word/2018/wordml" xmlns:w16du="http://schemas.microsoft.com/office/word/2023/wordml/word16du" xmlns:w16sdtdh="http://schemas.microsoft.com/office/word/2020/wordml/sdtdatahash" xmlns:w16sdtfl="http://schemas.microsoft.com/office/word/2024/wordml/sdtformatlock" xmlns:w16se="http://schemas.microsoft.com/office/word/2015/wordml/symex" xmlns:wpg="http://schemas.microsoft.com/office/word/2010/wordprocessingGroup" xmlns:wpi="http://schemas.microsoft.com/office/word/2010/wordprocessingInk" xmlns:wne="http://schemas.microsoft.com/office/word/2006/wordml" xmlns:wps="http://schemas.microsoft.com/office/word/2010/wordprocessingShape" mc:Ignorable="w14 w15 w16se w16cid w16 w16cex w16sdtdh w16sdtfl w16du wp14">
   <w:footnote w:type="separator" w:id="-1">
     <w:p>
       <w:r>
@@ -8345,7 +8361,7 @@
 </file>
 
 <file path=word/numbering.xml><?xml version="1.0" encoding="utf-8"?>
-<w:numbering xmlns:wpc="http://schemas.microsoft.com/office/word/2010/wordprocessingCanvas" xmlns:cx="http://schemas.microsoft.com/office/drawing/2014/chartex" xmlns:cx1="http://schemas.microsoft.com/office/drawing/2015/9/8/chartex" xmlns:cx2="http://schemas.microsoft.com/office/drawing/2015/10/21/chartex" xmlns:cx3="http://schemas.microsoft.com/office/drawing/2016/5/9/chartex" xmlns:cx4="http://schemas.microsoft.com/office/drawing/2016/5/10/chartex" xmlns:cx5="http://schemas.microsoft.com/office/drawing/2016/5/11/chartex" xmlns:cx6="http://schemas.microsoft.com/office/drawing/2016/5/12/chartex" xmlns:cx7="http://schemas.microsoft.com/office/drawing/2016/5/13/chartex" xmlns:cx8="http://schemas.microsoft.com/office/drawing/2016/5/14/chartex" xmlns:mc="http://schemas.openxmlformats.org/markup-compatibility/2006" xmlns:aink="http://schemas.microsoft.com/office/drawing/2016/ink" xmlns:am3d="http://schemas.microsoft.com/office/drawing/2017/model3d" xmlns:o="urn:schemas-microsoft-com:office:office" xmlns:oel="http://schemas.microsoft.com/office/2019/extlst" xmlns:r="http://schemas.openxmlformats.org/officeDocument/2006/relationships" xmlns:m="http://schemas.openxmlformats.org/officeDocument/2006/math" xmlns:v="urn:schemas-microsoft-com:vml" xmlns:wp14="http://schemas.microsoft.com/office/word/2010/wordprocessingDrawing" xmlns:wp="http://schemas.openxmlformats.org/drawingml/2006/wordprocessingDrawing" xmlns:w10="urn:schemas-microsoft-com:office:word" xmlns:w="http://schemas.openxmlformats.org/wordprocessingml/2006/main" xmlns:w14="http://schemas.microsoft.com/office/word/2010/wordml" xmlns:w15="http://schemas.microsoft.com/office/word/2012/wordml" xmlns:w16cex="http://schemas.microsoft.com/office/word/2018/wordml/cex" xmlns:w16cid="http://schemas.microsoft.com/office/word/2016/wordml/cid" xmlns:w16="http://schemas.microsoft.com/office/word/2018/wordml" xmlns:w16sdtdh="http://schemas.microsoft.com/office/word/2020/wordml/sdtdatahash" xmlns:w16se="http://schemas.microsoft.com/office/word/2015/wordml/symex" xmlns:wpg="http://schemas.microsoft.com/office/word/2010/wordprocessingGroup" xmlns:wpi="http://schemas.microsoft.com/office/word/2010/wordprocessingInk" xmlns:wne="http://schemas.microsoft.com/office/word/2006/wordml" xmlns:wps="http://schemas.microsoft.com/office/word/2010/wordprocessingShape" mc:Ignorable="w14 w15 w16se w16cid w16 w16cex w16sdtdh wp14">
+<w:numbering xmlns:wpc="http://schemas.microsoft.com/office/word/2010/wordprocessingCanvas" xmlns:cx="http://schemas.microsoft.com/office/drawing/2014/chartex" xmlns:cx1="http://schemas.microsoft.com/office/drawing/2015/9/8/chartex" xmlns:cx2="http://schemas.microsoft.com/office/drawing/2015/10/21/chartex" xmlns:cx3="http://schemas.microsoft.com/office/drawing/2016/5/9/chartex" xmlns:cx4="http://schemas.microsoft.com/office/drawing/2016/5/10/chartex" xmlns:cx5="http://schemas.microsoft.com/office/drawing/2016/5/11/chartex" xmlns:cx6="http://schemas.microsoft.com/office/drawing/2016/5/12/chartex" xmlns:cx7="http://schemas.microsoft.com/office/drawing/2016/5/13/chartex" xmlns:cx8="http://schemas.microsoft.com/office/drawing/2016/5/14/chartex" xmlns:mc="http://schemas.openxmlformats.org/markup-compatibility/2006" xmlns:aink="http://schemas.microsoft.com/office/drawing/2016/ink" xmlns:am3d="http://schemas.microsoft.com/office/drawing/2017/model3d" xmlns:o="urn:schemas-microsoft-com:office:office" xmlns:oel="http://schemas.microsoft.com/office/2019/extlst" xmlns:r="http://schemas.openxmlformats.org/officeDocument/2006/relationships" xmlns:m="http://schemas.openxmlformats.org/officeDocument/2006/math" xmlns:v="urn:schemas-microsoft-com:vml" xmlns:wp14="http://schemas.microsoft.com/office/word/2010/wordprocessingDrawing" xmlns:wp="http://schemas.openxmlformats.org/drawingml/2006/wordprocessingDrawing" xmlns:w10="urn:schemas-microsoft-com:office:word" xmlns:w="http://schemas.openxmlformats.org/wordprocessingml/2006/main" xmlns:w14="http://schemas.microsoft.com/office/word/2010/wordml" xmlns:w15="http://schemas.microsoft.com/office/word/2012/wordml" xmlns:w16cex="http://schemas.microsoft.com/office/word/2018/wordml/cex" xmlns:w16cid="http://schemas.microsoft.com/office/word/2016/wordml/cid" xmlns:w16="http://schemas.microsoft.com/office/word/2018/wordml" xmlns:w16du="http://schemas.microsoft.com/office/word/2023/wordml/word16du" xmlns:w16sdtdh="http://schemas.microsoft.com/office/word/2020/wordml/sdtdatahash" xmlns:w16sdtfl="http://schemas.microsoft.com/office/word/2024/wordml/sdtformatlock" xmlns:w16se="http://schemas.microsoft.com/office/word/2015/wordml/symex" xmlns:wpg="http://schemas.microsoft.com/office/word/2010/wordprocessingGroup" xmlns:wpi="http://schemas.microsoft.com/office/word/2010/wordprocessingInk" xmlns:wne="http://schemas.microsoft.com/office/word/2006/wordml" xmlns:wps="http://schemas.microsoft.com/office/word/2010/wordprocessingShape" mc:Ignorable="w14 w15 w16se w16cid w16 w16cex w16sdtdh w16sdtfl w16du wp14">
   <w:abstractNum w:abstractNumId="0" w15:restartNumberingAfterBreak="0">
     <w:nsid w:val="FFFFFF7C"/>
     <w:multiLevelType w:val="singleLevel"/>
@@ -8978,7 +8994,7 @@
 </file>
 
 <file path=word/styles.xml><?xml version="1.0" encoding="utf-8"?>
-<w:styles xmlns:mc="http://schemas.openxmlformats.org/markup-compatibility/2006" xmlns:r="http://schemas.openxmlformats.org/officeDocument/2006/relationships" xmlns:w="http://schemas.openxmlformats.org/wordprocessingml/2006/main" xmlns:w14="http://schemas.microsoft.com/office/word/2010/wordml" xmlns:w15="http://schemas.microsoft.com/office/word/2012/wordml" xmlns:w16cex="http://schemas.microsoft.com/office/word/2018/wordml/cex" xmlns:w16cid="http://schemas.microsoft.com/office/word/2016/wordml/cid" xmlns:w16="http://schemas.microsoft.com/office/word/2018/wordml" xmlns:w16sdtdh="http://schemas.microsoft.com/office/word/2020/wordml/sdtdatahash" xmlns:w16se="http://schemas.microsoft.com/office/word/2015/wordml/symex" mc:Ignorable="w14 w15 w16se w16cid w16 w16cex w16sdtdh">
+<w:styles xmlns:mc="http://schemas.openxmlformats.org/markup-compatibility/2006" xmlns:r="http://schemas.openxmlformats.org/officeDocument/2006/relationships" xmlns:w="http://schemas.openxmlformats.org/wordprocessingml/2006/main" xmlns:w14="http://schemas.microsoft.com/office/word/2010/wordml" xmlns:w15="http://schemas.microsoft.com/office/word/2012/wordml" xmlns:w16cex="http://schemas.microsoft.com/office/word/2018/wordml/cex" xmlns:w16cid="http://schemas.microsoft.com/office/word/2016/wordml/cid" xmlns:w16="http://schemas.microsoft.com/office/word/2018/wordml" xmlns:w16du="http://schemas.microsoft.com/office/word/2023/wordml/word16du" xmlns:w16sdtdh="http://schemas.microsoft.com/office/word/2020/wordml/sdtdatahash" xmlns:w16sdtfl="http://schemas.microsoft.com/office/word/2024/wordml/sdtformatlock" xmlns:w16se="http://schemas.microsoft.com/office/word/2015/wordml/symex" mc:Ignorable="w14 w15 w16se w16cid w16 w16cex w16sdtdh w16sdtfl w16du">
   <w:docDefaults>
     <w:rPrDefault>
       <w:rPr>

</xml_diff>